<commit_message>
Adding: -Q02 MQ Typography folder: --Requirement.docx --Images folder: ---first-image.jpg ---second-image.jpg
Update:
-Requirements.docx (with Requirement.docx)
</commit_message>
<xml_diff>
--- a/L07 Media Querries/Requirements.docx
+++ b/L07 Media Querries/Requirements.docx
@@ -394,6 +394,7 @@
         </w:rPr>
         <w:t> with class </w:t>
       </w:r>
+      <w:proofErr w:type="spellStart"/>
       <w:r>
         <w:rPr>
           <w:rFonts w:ascii="Segoe UI" w:eastAsia="Times New Roman" w:hAnsi="Segoe UI" w:cs="Segoe UI"/>
@@ -403,7 +404,19 @@
           <w:sz w:val="24"/>
           <w:szCs w:val="24"/>
         </w:rPr>
-        <w:t>mq-width</w:t>
+        <w:t>mq</w:t>
+      </w:r>
+      <w:proofErr w:type="spellEnd"/>
+      <w:r>
+        <w:rPr>
+          <w:rFonts w:ascii="Segoe UI" w:eastAsia="Times New Roman" w:hAnsi="Segoe UI" w:cs="Segoe UI"/>
+          <w:b/>
+          <w:bCs/>
+          <w:color w:val="24292E"/>
+          <w:sz w:val="24"/>
+          <w:szCs w:val="24"/>
+        </w:rPr>
+        <w:t>-width</w:t>
       </w:r>
       <w:r>
         <w:rPr>
@@ -484,6 +497,7 @@
         </w:rPr>
         <w:t> with class </w:t>
       </w:r>
+      <w:proofErr w:type="spellStart"/>
       <w:r>
         <w:rPr>
           <w:rFonts w:ascii="Segoe UI" w:eastAsia="Times New Roman" w:hAnsi="Segoe UI" w:cs="Segoe UI"/>
@@ -493,7 +507,19 @@
           <w:sz w:val="24"/>
           <w:szCs w:val="24"/>
         </w:rPr>
-        <w:t>mq-height</w:t>
+        <w:t>mq</w:t>
+      </w:r>
+      <w:proofErr w:type="spellEnd"/>
+      <w:r>
+        <w:rPr>
+          <w:rFonts w:ascii="Segoe UI" w:eastAsia="Times New Roman" w:hAnsi="Segoe UI" w:cs="Segoe UI"/>
+          <w:b/>
+          <w:bCs/>
+          <w:color w:val="24292E"/>
+          <w:sz w:val="24"/>
+          <w:szCs w:val="24"/>
+        </w:rPr>
+        <w:t>-height</w:t>
       </w:r>
       <w:r>
         <w:rPr>
@@ -574,6 +600,7 @@
         </w:rPr>
         <w:t> with class </w:t>
       </w:r>
+      <w:proofErr w:type="spellStart"/>
       <w:r>
         <w:rPr>
           <w:rFonts w:ascii="Segoe UI" w:eastAsia="Times New Roman" w:hAnsi="Segoe UI" w:cs="Segoe UI"/>
@@ -585,6 +612,7 @@
         </w:rPr>
         <w:t>mq-ar</w:t>
       </w:r>
+      <w:proofErr w:type="spellEnd"/>
       <w:r>
         <w:rPr>
           <w:rFonts w:ascii="Segoe UI" w:eastAsia="Times New Roman" w:hAnsi="Segoe UI" w:cs="Segoe UI"/>
@@ -619,6 +647,373 @@
         </w:rPr>
         <w:t>Add an aspect ratio media query to change the contents of the after elements when a query matches</w:t>
       </w:r>
+    </w:p>
+    <w:p>
+      <w:pPr>
+        <w:pStyle w:val="Heading1"/>
+        <w:pBdr>
+          <w:bottom w:val="single" w:sz="6" w:space="4" w:color="EAECEF"/>
+        </w:pBdr>
+        <w:shd w:val="clear" w:color="auto" w:fill="FFFFFF"/>
+        <w:spacing w:after="240" w:afterAutospacing="0"/>
+        <w:rPr>
+          <w:rFonts w:ascii="Segoe UI" w:hAnsi="Segoe UI" w:cs="Segoe UI"/>
+          <w:color w:val="24292E"/>
+        </w:rPr>
+      </w:pPr>
+      <w:r>
+        <w:rPr>
+          <w:rFonts w:ascii="Segoe UI" w:hAnsi="Segoe UI" w:cs="Segoe UI"/>
+          <w:color w:val="24292E"/>
+        </w:rPr>
+        <w:t>02 - Media Queries in Typography</w:t>
+      </w:r>
+    </w:p>
+    <w:p>
+      <w:pPr>
+        <w:spacing w:before="360" w:after="360"/>
+        <w:rPr>
+          <w:rFonts w:ascii="Times New Roman" w:hAnsi="Times New Roman" w:cs="Times New Roman"/>
+        </w:rPr>
+      </w:pPr>
+      <w:r>
+        <w:pict w14:anchorId="1391171B">
+          <v:rect id="_x0000_i1026" style="width:0;height:3pt" o:hralign="center" o:hrstd="t" o:hrnoshade="t" o:hr="t" fillcolor="#24292e" stroked="f"/>
+        </w:pict>
+      </w:r>
+    </w:p>
+    <w:p>
+      <w:pPr>
+        <w:pStyle w:val="NormalWeb"/>
+        <w:shd w:val="clear" w:color="auto" w:fill="FFFFFF"/>
+        <w:spacing w:before="0" w:beforeAutospacing="0" w:after="240" w:afterAutospacing="0"/>
+        <w:rPr>
+          <w:rFonts w:ascii="Segoe UI" w:hAnsi="Segoe UI" w:cs="Segoe UI"/>
+          <w:color w:val="24292E"/>
+        </w:rPr>
+      </w:pPr>
+      <w:r>
+        <w:rPr>
+          <w:rFonts w:ascii="Segoe UI" w:hAnsi="Segoe UI" w:cs="Segoe UI"/>
+          <w:color w:val="24292E"/>
+        </w:rPr>
+        <w:t>Problems for in-class lab for the </w:t>
+      </w:r>
+      <w:hyperlink r:id="rId7" w:history="1">
+        <w:r>
+          <w:rPr>
+            <w:rStyle w:val="Hyperlink"/>
+            <w:rFonts w:ascii="Segoe UI" w:hAnsi="Segoe UI" w:cs="Segoe UI"/>
+            <w:color w:val="0366D6"/>
+            <w:u w:val="none"/>
+          </w:rPr>
+          <w:t>“HTML &amp; CSS”</w:t>
+        </w:r>
+      </w:hyperlink>
+      <w:r>
+        <w:rPr>
+          <w:rFonts w:ascii="Segoe UI" w:hAnsi="Segoe UI" w:cs="Segoe UI"/>
+          <w:color w:val="24292E"/>
+        </w:rPr>
+        <w:t> course @ </w:t>
+      </w:r>
+      <w:r>
+        <w:rPr>
+          <w:rStyle w:val="Strong"/>
+          <w:rFonts w:ascii="Segoe UI" w:hAnsi="Segoe UI" w:cs="Segoe UI"/>
+          <w:color w:val="24292E"/>
+        </w:rPr>
+        <w:t>SoftUni</w:t>
+      </w:r>
+      <w:r>
+        <w:rPr>
+          <w:rFonts w:ascii="Segoe UI" w:hAnsi="Segoe UI" w:cs="Segoe UI"/>
+          <w:color w:val="24292E"/>
+        </w:rPr>
+        <w:t>.</w:t>
+      </w:r>
+    </w:p>
+    <w:p>
+      <w:pPr>
+        <w:pStyle w:val="NormalWeb"/>
+        <w:shd w:val="clear" w:color="auto" w:fill="FFFFFF"/>
+        <w:spacing w:before="0" w:beforeAutospacing="0" w:after="240" w:afterAutospacing="0"/>
+        <w:rPr>
+          <w:rFonts w:ascii="Segoe UI" w:hAnsi="Segoe UI" w:cs="Segoe UI"/>
+          <w:color w:val="24292E"/>
+        </w:rPr>
+      </w:pPr>
+      <w:r>
+        <w:rPr>
+          <w:rFonts w:ascii="Segoe UI" w:hAnsi="Segoe UI" w:cs="Segoe UI"/>
+          <w:color w:val="24292E"/>
+        </w:rPr>
+        <w:t>Submit your solutions in the </w:t>
+      </w:r>
+      <w:hyperlink r:id="rId8" w:history="1">
+        <w:r>
+          <w:rPr>
+            <w:rStyle w:val="Hyperlink"/>
+            <w:rFonts w:ascii="Segoe UI" w:hAnsi="Segoe UI" w:cs="Segoe UI"/>
+            <w:color w:val="0366D6"/>
+            <w:u w:val="none"/>
+          </w:rPr>
+          <w:t>SoftUni Judge System</w:t>
+        </w:r>
+      </w:hyperlink>
+      <w:r>
+        <w:rPr>
+          <w:rFonts w:ascii="Segoe UI" w:hAnsi="Segoe UI" w:cs="Segoe UI"/>
+          <w:color w:val="24292E"/>
+        </w:rPr>
+        <w:t>.</w:t>
+      </w:r>
+    </w:p>
+    <w:p>
+      <w:pPr>
+        <w:pStyle w:val="Heading2"/>
+        <w:pBdr>
+          <w:bottom w:val="single" w:sz="6" w:space="4" w:color="EAECEF"/>
+        </w:pBdr>
+        <w:shd w:val="clear" w:color="auto" w:fill="FFFFFF"/>
+        <w:spacing w:before="360" w:beforeAutospacing="0" w:after="240" w:afterAutospacing="0"/>
+        <w:rPr>
+          <w:rFonts w:ascii="Segoe UI" w:hAnsi="Segoe UI" w:cs="Segoe UI"/>
+          <w:color w:val="24292E"/>
+        </w:rPr>
+      </w:pPr>
+      <w:r>
+        <w:rPr>
+          <w:rFonts w:ascii="Segoe UI" w:hAnsi="Segoe UI" w:cs="Segoe UI"/>
+          <w:color w:val="24292E"/>
+        </w:rPr>
+        <w:lastRenderedPageBreak/>
+        <w:t>Tasks</w:t>
+      </w:r>
+    </w:p>
+    <w:p>
+      <w:pPr>
+        <w:numPr>
+          <w:ilvl w:val="0"/>
+          <w:numId w:val="2"/>
+        </w:numPr>
+        <w:shd w:val="clear" w:color="auto" w:fill="FFFFFF"/>
+        <w:spacing w:before="100" w:beforeAutospacing="1" w:after="100" w:afterAutospacing="1" w:line="240" w:lineRule="auto"/>
+        <w:rPr>
+          <w:rFonts w:ascii="Segoe UI" w:hAnsi="Segoe UI" w:cs="Segoe UI"/>
+          <w:color w:val="24292E"/>
+        </w:rPr>
+      </w:pPr>
+      <w:r>
+        <w:rPr>
+          <w:rFonts w:ascii="Segoe UI" w:hAnsi="Segoe UI" w:cs="Segoe UI"/>
+          <w:color w:val="24292E"/>
+        </w:rPr>
+        <w:t>Create an </w:t>
+      </w:r>
+      <w:r>
+        <w:rPr>
+          <w:rStyle w:val="Strong"/>
+          <w:rFonts w:ascii="Segoe UI" w:hAnsi="Segoe UI" w:cs="Segoe UI"/>
+          <w:color w:val="24292E"/>
+        </w:rPr>
+        <w:t>"index.html"</w:t>
+      </w:r>
+      <w:r>
+        <w:rPr>
+          <w:rFonts w:ascii="Segoe UI" w:hAnsi="Segoe UI" w:cs="Segoe UI"/>
+          <w:color w:val="24292E"/>
+        </w:rPr>
+        <w:t> file with title - </w:t>
+      </w:r>
+      <w:r>
+        <w:rPr>
+          <w:rStyle w:val="Strong"/>
+          <w:rFonts w:ascii="Segoe UI" w:hAnsi="Segoe UI" w:cs="Segoe UI"/>
+          <w:color w:val="24292E"/>
+        </w:rPr>
+        <w:t>Media Queries in Typography</w:t>
+      </w:r>
+    </w:p>
+    <w:p>
+      <w:pPr>
+        <w:numPr>
+          <w:ilvl w:val="0"/>
+          <w:numId w:val="2"/>
+        </w:numPr>
+        <w:shd w:val="clear" w:color="auto" w:fill="FFFFFF"/>
+        <w:spacing w:before="60" w:after="100" w:afterAutospacing="1" w:line="240" w:lineRule="auto"/>
+        <w:rPr>
+          <w:rFonts w:ascii="Segoe UI" w:hAnsi="Segoe UI" w:cs="Segoe UI"/>
+          <w:color w:val="24292E"/>
+        </w:rPr>
+      </w:pPr>
+      <w:r>
+        <w:rPr>
+          <w:rFonts w:ascii="Segoe UI" w:hAnsi="Segoe UI" w:cs="Segoe UI"/>
+          <w:color w:val="24292E"/>
+        </w:rPr>
+        <w:t>Update your typography CSS file with Media Queries</w:t>
+      </w:r>
+    </w:p>
+    <w:p>
+      <w:pPr>
+        <w:pStyle w:val="Heading2"/>
+        <w:pBdr>
+          <w:bottom w:val="single" w:sz="6" w:space="4" w:color="EAECEF"/>
+        </w:pBdr>
+        <w:shd w:val="clear" w:color="auto" w:fill="FFFFFF"/>
+        <w:spacing w:before="360" w:beforeAutospacing="0" w:after="240" w:afterAutospacing="0"/>
+        <w:rPr>
+          <w:rFonts w:ascii="Segoe UI" w:hAnsi="Segoe UI" w:cs="Segoe UI"/>
+          <w:color w:val="24292E"/>
+        </w:rPr>
+      </w:pPr>
+      <w:r>
+        <w:rPr>
+          <w:rFonts w:ascii="Segoe UI" w:hAnsi="Segoe UI" w:cs="Segoe UI"/>
+          <w:color w:val="24292E"/>
+        </w:rPr>
+        <w:t>Constraints</w:t>
+      </w:r>
+    </w:p>
+    <w:p>
+      <w:pPr>
+        <w:numPr>
+          <w:ilvl w:val="0"/>
+          <w:numId w:val="3"/>
+        </w:numPr>
+        <w:shd w:val="clear" w:color="auto" w:fill="FFFFFF"/>
+        <w:spacing w:before="100" w:beforeAutospacing="1" w:after="100" w:afterAutospacing="1" w:line="240" w:lineRule="auto"/>
+        <w:rPr>
+          <w:rFonts w:ascii="Segoe UI" w:hAnsi="Segoe UI" w:cs="Segoe UI"/>
+          <w:color w:val="24292E"/>
+        </w:rPr>
+      </w:pPr>
+      <w:r>
+        <w:rPr>
+          <w:rFonts w:ascii="Segoe UI" w:hAnsi="Segoe UI" w:cs="Segoe UI"/>
+          <w:color w:val="24292E"/>
+        </w:rPr>
+        <w:t>Make the font size for phones 12px</w:t>
+      </w:r>
+    </w:p>
+    <w:p>
+      <w:pPr>
+        <w:numPr>
+          <w:ilvl w:val="0"/>
+          <w:numId w:val="3"/>
+        </w:numPr>
+        <w:shd w:val="clear" w:color="auto" w:fill="FFFFFF"/>
+        <w:spacing w:before="60" w:after="100" w:afterAutospacing="1" w:line="240" w:lineRule="auto"/>
+        <w:rPr>
+          <w:rFonts w:ascii="Segoe UI" w:hAnsi="Segoe UI" w:cs="Segoe UI"/>
+          <w:color w:val="24292E"/>
+        </w:rPr>
+      </w:pPr>
+      <w:r>
+        <w:rPr>
+          <w:rFonts w:ascii="Segoe UI" w:hAnsi="Segoe UI" w:cs="Segoe UI"/>
+          <w:color w:val="24292E"/>
+        </w:rPr>
+        <w:t>Make the font size for screens larger than 500 14px</w:t>
+      </w:r>
+    </w:p>
+    <w:p>
+      <w:pPr>
+        <w:numPr>
+          <w:ilvl w:val="0"/>
+          <w:numId w:val="3"/>
+        </w:numPr>
+        <w:shd w:val="clear" w:color="auto" w:fill="FFFFFF"/>
+        <w:spacing w:before="60" w:after="100" w:afterAutospacing="1" w:line="240" w:lineRule="auto"/>
+        <w:rPr>
+          <w:rFonts w:ascii="Segoe UI" w:hAnsi="Segoe UI" w:cs="Segoe UI"/>
+          <w:color w:val="24292E"/>
+        </w:rPr>
+      </w:pPr>
+      <w:r>
+        <w:rPr>
+          <w:rFonts w:ascii="Segoe UI" w:hAnsi="Segoe UI" w:cs="Segoe UI"/>
+          <w:color w:val="24292E"/>
+        </w:rPr>
+        <w:t>Make the font size for screens larger than 600 16px</w:t>
+      </w:r>
+    </w:p>
+    <w:p>
+      <w:pPr>
+        <w:numPr>
+          <w:ilvl w:val="0"/>
+          <w:numId w:val="3"/>
+        </w:numPr>
+        <w:shd w:val="clear" w:color="auto" w:fill="FFFFFF"/>
+        <w:spacing w:before="60" w:after="100" w:afterAutospacing="1" w:line="240" w:lineRule="auto"/>
+        <w:rPr>
+          <w:rFonts w:ascii="Segoe UI" w:hAnsi="Segoe UI" w:cs="Segoe UI"/>
+          <w:color w:val="24292E"/>
+        </w:rPr>
+      </w:pPr>
+      <w:r>
+        <w:rPr>
+          <w:rFonts w:ascii="Segoe UI" w:hAnsi="Segoe UI" w:cs="Segoe UI"/>
+          <w:color w:val="24292E"/>
+        </w:rPr>
+        <w:t>Make the font size for screens larger than 800 18px</w:t>
+      </w:r>
+    </w:p>
+    <w:p>
+      <w:pPr>
+        <w:numPr>
+          <w:ilvl w:val="0"/>
+          <w:numId w:val="3"/>
+        </w:numPr>
+        <w:shd w:val="clear" w:color="auto" w:fill="FFFFFF"/>
+        <w:spacing w:before="60" w:after="100" w:afterAutospacing="1" w:line="240" w:lineRule="auto"/>
+        <w:rPr>
+          <w:rFonts w:ascii="Segoe UI" w:hAnsi="Segoe UI" w:cs="Segoe UI"/>
+          <w:color w:val="24292E"/>
+        </w:rPr>
+      </w:pPr>
+      <w:r>
+        <w:rPr>
+          <w:rFonts w:ascii="Segoe UI" w:hAnsi="Segoe UI" w:cs="Segoe UI"/>
+          <w:color w:val="24292E"/>
+        </w:rPr>
+        <w:t>Make the font size for screens larger than 1300 21px</w:t>
+      </w:r>
+    </w:p>
+    <w:p>
+      <w:pPr>
+        <w:numPr>
+          <w:ilvl w:val="0"/>
+          <w:numId w:val="3"/>
+        </w:numPr>
+        <w:shd w:val="clear" w:color="auto" w:fill="FFFFFF"/>
+        <w:spacing w:before="60" w:after="100" w:afterAutospacing="1" w:line="240" w:lineRule="auto"/>
+        <w:rPr>
+          <w:rFonts w:ascii="Segoe UI" w:hAnsi="Segoe UI" w:cs="Segoe UI"/>
+          <w:color w:val="24292E"/>
+        </w:rPr>
+      </w:pPr>
+      <w:r>
+        <w:rPr>
+          <w:rFonts w:ascii="Segoe UI" w:hAnsi="Segoe UI" w:cs="Segoe UI"/>
+          <w:color w:val="24292E"/>
+        </w:rPr>
+        <w:t>Make the font size for screens larger than 1800 23px</w:t>
+      </w:r>
+    </w:p>
+    <w:p>
+      <w:pPr>
+        <w:shd w:val="clear" w:color="auto" w:fill="FFFFFF"/>
+        <w:spacing w:before="100" w:beforeAutospacing="1" w:after="100" w:afterAutospacing="1" w:line="240" w:lineRule="auto"/>
+        <w:rPr>
+          <w:rFonts w:ascii="Segoe UI" w:eastAsia="Times New Roman" w:hAnsi="Segoe UI" w:cs="Segoe UI"/>
+          <w:color w:val="24292E"/>
+          <w:sz w:val="24"/>
+          <w:szCs w:val="24"/>
+        </w:rPr>
+      </w:pPr>
     </w:p>
     <w:p/>
     <w:sectPr>
@@ -634,6 +1029,304 @@
 <file path=word/numbering.xml><?xml version="1.0" encoding="utf-8"?>
 <w:numbering xmlns:wpc="http://schemas.microsoft.com/office/word/2010/wordprocessingCanvas" xmlns:cx="http://schemas.microsoft.com/office/drawing/2014/chartex" xmlns:cx1="http://schemas.microsoft.com/office/drawing/2015/9/8/chartex" xmlns:cx2="http://schemas.microsoft.com/office/drawing/2015/10/21/chartex" xmlns:cx3="http://schemas.microsoft.com/office/drawing/2016/5/9/chartex" xmlns:cx4="http://schemas.microsoft.com/office/drawing/2016/5/10/chartex" xmlns:cx5="http://schemas.microsoft.com/office/drawing/2016/5/11/chartex" xmlns:cx6="http://schemas.microsoft.com/office/drawing/2016/5/12/chartex" xmlns:cx7="http://schemas.microsoft.com/office/drawing/2016/5/13/chartex" xmlns:cx8="http://schemas.microsoft.com/office/drawing/2016/5/14/chartex" xmlns:mc="http://schemas.openxmlformats.org/markup-compatibility/2006" xmlns:aink="http://schemas.microsoft.com/office/drawing/2016/ink" xmlns:am3d="http://schemas.microsoft.com/office/drawing/2017/model3d" xmlns:o="urn:schemas-microsoft-com:office:office" xmlns:r="http://schemas.openxmlformats.org/officeDocument/2006/relationships" xmlns:m="http://schemas.openxmlformats.org/officeDocument/2006/math" xmlns:v="urn:schemas-microsoft-com:vml" xmlns:wp14="http://schemas.microsoft.com/office/word/2010/wordprocessingDrawing" xmlns:wp="http://schemas.openxmlformats.org/drawingml/2006/wordprocessingDrawing" xmlns:w10="urn:schemas-microsoft-com:office:word" xmlns:w="http://schemas.openxmlformats.org/wordprocessingml/2006/main" xmlns:w14="http://schemas.microsoft.com/office/word/2010/wordml" xmlns:w15="http://schemas.microsoft.com/office/word/2012/wordml" xmlns:w16cex="http://schemas.microsoft.com/office/word/2018/wordml/cex" xmlns:w16cid="http://schemas.microsoft.com/office/word/2016/wordml/cid" xmlns:w16="http://schemas.microsoft.com/office/word/2018/wordml" xmlns:w16se="http://schemas.microsoft.com/office/word/2015/wordml/symex" xmlns:wpg="http://schemas.microsoft.com/office/word/2010/wordprocessingGroup" xmlns:wpi="http://schemas.microsoft.com/office/word/2010/wordprocessingInk" xmlns:wne="http://schemas.microsoft.com/office/word/2006/wordml" xmlns:wps="http://schemas.microsoft.com/office/word/2010/wordprocessingShape" mc:Ignorable="w14 w15 w16se w16cid w16 w16cex wp14">
   <w:abstractNum w:abstractNumId="0" w15:restartNumberingAfterBreak="0">
+    <w:nsid w:val="030A4818"/>
+    <w:multiLevelType w:val="multilevel"/>
+    <w:tmpl w:val="087AB3AA"/>
+    <w:lvl w:ilvl="0">
+      <w:start w:val="1"/>
+      <w:numFmt w:val="bullet"/>
+      <w:lvlText w:val=""/>
+      <w:lvlJc w:val="left"/>
+      <w:pPr>
+        <w:tabs>
+          <w:tab w:val="num" w:pos="720"/>
+        </w:tabs>
+        <w:ind w:left="720" w:hanging="360"/>
+      </w:pPr>
+      <w:rPr>
+        <w:rFonts w:ascii="Symbol" w:hAnsi="Symbol" w:hint="default"/>
+        <w:sz w:val="20"/>
+      </w:rPr>
+    </w:lvl>
+    <w:lvl w:ilvl="1" w:tentative="1">
+      <w:start w:val="1"/>
+      <w:numFmt w:val="bullet"/>
+      <w:lvlText w:val="o"/>
+      <w:lvlJc w:val="left"/>
+      <w:pPr>
+        <w:tabs>
+          <w:tab w:val="num" w:pos="1440"/>
+        </w:tabs>
+        <w:ind w:left="1440" w:hanging="360"/>
+      </w:pPr>
+      <w:rPr>
+        <w:rFonts w:ascii="Courier New" w:hAnsi="Courier New" w:hint="default"/>
+        <w:sz w:val="20"/>
+      </w:rPr>
+    </w:lvl>
+    <w:lvl w:ilvl="2" w:tentative="1">
+      <w:start w:val="1"/>
+      <w:numFmt w:val="bullet"/>
+      <w:lvlText w:val=""/>
+      <w:lvlJc w:val="left"/>
+      <w:pPr>
+        <w:tabs>
+          <w:tab w:val="num" w:pos="2160"/>
+        </w:tabs>
+        <w:ind w:left="2160" w:hanging="360"/>
+      </w:pPr>
+      <w:rPr>
+        <w:rFonts w:ascii="Wingdings" w:hAnsi="Wingdings" w:hint="default"/>
+        <w:sz w:val="20"/>
+      </w:rPr>
+    </w:lvl>
+    <w:lvl w:ilvl="3" w:tentative="1">
+      <w:start w:val="1"/>
+      <w:numFmt w:val="bullet"/>
+      <w:lvlText w:val=""/>
+      <w:lvlJc w:val="left"/>
+      <w:pPr>
+        <w:tabs>
+          <w:tab w:val="num" w:pos="2880"/>
+        </w:tabs>
+        <w:ind w:left="2880" w:hanging="360"/>
+      </w:pPr>
+      <w:rPr>
+        <w:rFonts w:ascii="Wingdings" w:hAnsi="Wingdings" w:hint="default"/>
+        <w:sz w:val="20"/>
+      </w:rPr>
+    </w:lvl>
+    <w:lvl w:ilvl="4" w:tentative="1">
+      <w:start w:val="1"/>
+      <w:numFmt w:val="bullet"/>
+      <w:lvlText w:val=""/>
+      <w:lvlJc w:val="left"/>
+      <w:pPr>
+        <w:tabs>
+          <w:tab w:val="num" w:pos="3600"/>
+        </w:tabs>
+        <w:ind w:left="3600" w:hanging="360"/>
+      </w:pPr>
+      <w:rPr>
+        <w:rFonts w:ascii="Wingdings" w:hAnsi="Wingdings" w:hint="default"/>
+        <w:sz w:val="20"/>
+      </w:rPr>
+    </w:lvl>
+    <w:lvl w:ilvl="5" w:tentative="1">
+      <w:start w:val="1"/>
+      <w:numFmt w:val="bullet"/>
+      <w:lvlText w:val=""/>
+      <w:lvlJc w:val="left"/>
+      <w:pPr>
+        <w:tabs>
+          <w:tab w:val="num" w:pos="4320"/>
+        </w:tabs>
+        <w:ind w:left="4320" w:hanging="360"/>
+      </w:pPr>
+      <w:rPr>
+        <w:rFonts w:ascii="Wingdings" w:hAnsi="Wingdings" w:hint="default"/>
+        <w:sz w:val="20"/>
+      </w:rPr>
+    </w:lvl>
+    <w:lvl w:ilvl="6" w:tentative="1">
+      <w:start w:val="1"/>
+      <w:numFmt w:val="bullet"/>
+      <w:lvlText w:val=""/>
+      <w:lvlJc w:val="left"/>
+      <w:pPr>
+        <w:tabs>
+          <w:tab w:val="num" w:pos="5040"/>
+        </w:tabs>
+        <w:ind w:left="5040" w:hanging="360"/>
+      </w:pPr>
+      <w:rPr>
+        <w:rFonts w:ascii="Wingdings" w:hAnsi="Wingdings" w:hint="default"/>
+        <w:sz w:val="20"/>
+      </w:rPr>
+    </w:lvl>
+    <w:lvl w:ilvl="7" w:tentative="1">
+      <w:start w:val="1"/>
+      <w:numFmt w:val="bullet"/>
+      <w:lvlText w:val=""/>
+      <w:lvlJc w:val="left"/>
+      <w:pPr>
+        <w:tabs>
+          <w:tab w:val="num" w:pos="5760"/>
+        </w:tabs>
+        <w:ind w:left="5760" w:hanging="360"/>
+      </w:pPr>
+      <w:rPr>
+        <w:rFonts w:ascii="Wingdings" w:hAnsi="Wingdings" w:hint="default"/>
+        <w:sz w:val="20"/>
+      </w:rPr>
+    </w:lvl>
+    <w:lvl w:ilvl="8" w:tentative="1">
+      <w:start w:val="1"/>
+      <w:numFmt w:val="bullet"/>
+      <w:lvlText w:val=""/>
+      <w:lvlJc w:val="left"/>
+      <w:pPr>
+        <w:tabs>
+          <w:tab w:val="num" w:pos="6480"/>
+        </w:tabs>
+        <w:ind w:left="6480" w:hanging="360"/>
+      </w:pPr>
+      <w:rPr>
+        <w:rFonts w:ascii="Wingdings" w:hAnsi="Wingdings" w:hint="default"/>
+        <w:sz w:val="20"/>
+      </w:rPr>
+    </w:lvl>
+  </w:abstractNum>
+  <w:abstractNum w:abstractNumId="1" w15:restartNumberingAfterBreak="0">
+    <w:nsid w:val="1610191B"/>
+    <w:multiLevelType w:val="multilevel"/>
+    <w:tmpl w:val="C3DA07FA"/>
+    <w:lvl w:ilvl="0">
+      <w:start w:val="1"/>
+      <w:numFmt w:val="bullet"/>
+      <w:lvlText w:val=""/>
+      <w:lvlJc w:val="left"/>
+      <w:pPr>
+        <w:tabs>
+          <w:tab w:val="num" w:pos="720"/>
+        </w:tabs>
+        <w:ind w:left="720" w:hanging="360"/>
+      </w:pPr>
+      <w:rPr>
+        <w:rFonts w:ascii="Symbol" w:hAnsi="Symbol" w:hint="default"/>
+        <w:sz w:val="20"/>
+      </w:rPr>
+    </w:lvl>
+    <w:lvl w:ilvl="1" w:tentative="1">
+      <w:start w:val="1"/>
+      <w:numFmt w:val="bullet"/>
+      <w:lvlText w:val="o"/>
+      <w:lvlJc w:val="left"/>
+      <w:pPr>
+        <w:tabs>
+          <w:tab w:val="num" w:pos="1440"/>
+        </w:tabs>
+        <w:ind w:left="1440" w:hanging="360"/>
+      </w:pPr>
+      <w:rPr>
+        <w:rFonts w:ascii="Courier New" w:hAnsi="Courier New" w:hint="default"/>
+        <w:sz w:val="20"/>
+      </w:rPr>
+    </w:lvl>
+    <w:lvl w:ilvl="2" w:tentative="1">
+      <w:start w:val="1"/>
+      <w:numFmt w:val="bullet"/>
+      <w:lvlText w:val=""/>
+      <w:lvlJc w:val="left"/>
+      <w:pPr>
+        <w:tabs>
+          <w:tab w:val="num" w:pos="2160"/>
+        </w:tabs>
+        <w:ind w:left="2160" w:hanging="360"/>
+      </w:pPr>
+      <w:rPr>
+        <w:rFonts w:ascii="Wingdings" w:hAnsi="Wingdings" w:hint="default"/>
+        <w:sz w:val="20"/>
+      </w:rPr>
+    </w:lvl>
+    <w:lvl w:ilvl="3" w:tentative="1">
+      <w:start w:val="1"/>
+      <w:numFmt w:val="bullet"/>
+      <w:lvlText w:val=""/>
+      <w:lvlJc w:val="left"/>
+      <w:pPr>
+        <w:tabs>
+          <w:tab w:val="num" w:pos="2880"/>
+        </w:tabs>
+        <w:ind w:left="2880" w:hanging="360"/>
+      </w:pPr>
+      <w:rPr>
+        <w:rFonts w:ascii="Wingdings" w:hAnsi="Wingdings" w:hint="default"/>
+        <w:sz w:val="20"/>
+      </w:rPr>
+    </w:lvl>
+    <w:lvl w:ilvl="4" w:tentative="1">
+      <w:start w:val="1"/>
+      <w:numFmt w:val="bullet"/>
+      <w:lvlText w:val=""/>
+      <w:lvlJc w:val="left"/>
+      <w:pPr>
+        <w:tabs>
+          <w:tab w:val="num" w:pos="3600"/>
+        </w:tabs>
+        <w:ind w:left="3600" w:hanging="360"/>
+      </w:pPr>
+      <w:rPr>
+        <w:rFonts w:ascii="Wingdings" w:hAnsi="Wingdings" w:hint="default"/>
+        <w:sz w:val="20"/>
+      </w:rPr>
+    </w:lvl>
+    <w:lvl w:ilvl="5" w:tentative="1">
+      <w:start w:val="1"/>
+      <w:numFmt w:val="bullet"/>
+      <w:lvlText w:val=""/>
+      <w:lvlJc w:val="left"/>
+      <w:pPr>
+        <w:tabs>
+          <w:tab w:val="num" w:pos="4320"/>
+        </w:tabs>
+        <w:ind w:left="4320" w:hanging="360"/>
+      </w:pPr>
+      <w:rPr>
+        <w:rFonts w:ascii="Wingdings" w:hAnsi="Wingdings" w:hint="default"/>
+        <w:sz w:val="20"/>
+      </w:rPr>
+    </w:lvl>
+    <w:lvl w:ilvl="6" w:tentative="1">
+      <w:start w:val="1"/>
+      <w:numFmt w:val="bullet"/>
+      <w:lvlText w:val=""/>
+      <w:lvlJc w:val="left"/>
+      <w:pPr>
+        <w:tabs>
+          <w:tab w:val="num" w:pos="5040"/>
+        </w:tabs>
+        <w:ind w:left="5040" w:hanging="360"/>
+      </w:pPr>
+      <w:rPr>
+        <w:rFonts w:ascii="Wingdings" w:hAnsi="Wingdings" w:hint="default"/>
+        <w:sz w:val="20"/>
+      </w:rPr>
+    </w:lvl>
+    <w:lvl w:ilvl="7" w:tentative="1">
+      <w:start w:val="1"/>
+      <w:numFmt w:val="bullet"/>
+      <w:lvlText w:val=""/>
+      <w:lvlJc w:val="left"/>
+      <w:pPr>
+        <w:tabs>
+          <w:tab w:val="num" w:pos="5760"/>
+        </w:tabs>
+        <w:ind w:left="5760" w:hanging="360"/>
+      </w:pPr>
+      <w:rPr>
+        <w:rFonts w:ascii="Wingdings" w:hAnsi="Wingdings" w:hint="default"/>
+        <w:sz w:val="20"/>
+      </w:rPr>
+    </w:lvl>
+    <w:lvl w:ilvl="8" w:tentative="1">
+      <w:start w:val="1"/>
+      <w:numFmt w:val="bullet"/>
+      <w:lvlText w:val=""/>
+      <w:lvlJc w:val="left"/>
+      <w:pPr>
+        <w:tabs>
+          <w:tab w:val="num" w:pos="6480"/>
+        </w:tabs>
+        <w:ind w:left="6480" w:hanging="360"/>
+      </w:pPr>
+      <w:rPr>
+        <w:rFonts w:ascii="Wingdings" w:hAnsi="Wingdings" w:hint="default"/>
+        <w:sz w:val="20"/>
+      </w:rPr>
+    </w:lvl>
+  </w:abstractNum>
+  <w:abstractNum w:abstractNumId="2" w15:restartNumberingAfterBreak="0">
     <w:nsid w:val="72CC3FA0"/>
     <w:multiLevelType w:val="multilevel"/>
     <w:tmpl w:val="5BF40450"/>
@@ -783,7 +1476,13 @@
     </w:lvl>
   </w:abstractNum>
   <w:num w:numId="1">
+    <w:abstractNumId w:val="2"/>
+  </w:num>
+  <w:num w:numId="2">
     <w:abstractNumId w:val="0"/>
+  </w:num>
+  <w:num w:numId="3">
+    <w:abstractNumId w:val="1"/>
   </w:num>
 </w:numbering>
 </file>
@@ -911,6 +1610,7 @@
     <w:lsdException w:name="HTML Sample" w:semiHidden="1" w:unhideWhenUsed="1"/>
     <w:lsdException w:name="HTML Typewriter" w:semiHidden="1" w:unhideWhenUsed="1"/>
     <w:lsdException w:name="HTML Variable" w:semiHidden="1" w:unhideWhenUsed="1"/>
+    <w:lsdException w:name="Normal Table" w:semiHidden="1" w:unhideWhenUsed="1"/>
     <w:lsdException w:name="annotation subject" w:semiHidden="1" w:unhideWhenUsed="1"/>
     <w:lsdException w:name="No List" w:semiHidden="1" w:unhideWhenUsed="1"/>
     <w:lsdException w:name="Outline List 1" w:semiHidden="1" w:unhideWhenUsed="1"/>
@@ -957,8 +1657,10 @@
     <w:lsdException w:name="Table Subtle 2" w:semiHidden="1" w:unhideWhenUsed="1"/>
     <w:lsdException w:name="Table Web 1" w:semiHidden="1" w:unhideWhenUsed="1"/>
     <w:lsdException w:name="Table Web 2" w:semiHidden="1" w:unhideWhenUsed="1"/>
+    <w:lsdException w:name="Table Web 3" w:semiHidden="1" w:unhideWhenUsed="1"/>
     <w:lsdException w:name="Balloon Text" w:semiHidden="1" w:unhideWhenUsed="1"/>
     <w:lsdException w:name="Table Grid" w:uiPriority="39"/>
+    <w:lsdException w:name="Table Theme" w:semiHidden="1" w:unhideWhenUsed="1"/>
     <w:lsdException w:name="Placeholder Text" w:semiHidden="1"/>
     <w:lsdException w:name="No Spacing" w:uiPriority="1" w:qFormat="1"/>
     <w:lsdException w:name="Light Shading" w:uiPriority="60"/>

</xml_diff>

<commit_message>
Adding: -Q03 Responsive Menu folder: --Requirement.docx
Updating:
-Requirements.docx (with Q03 Requirement.docx)
</commit_message>
<xml_diff>
--- a/L07 Media Querries/Requirements.docx
+++ b/L07 Media Querries/Requirements.docx
@@ -394,7 +394,6 @@
         </w:rPr>
         <w:t> with class </w:t>
       </w:r>
-      <w:proofErr w:type="spellStart"/>
       <w:r>
         <w:rPr>
           <w:rFonts w:ascii="Segoe UI" w:eastAsia="Times New Roman" w:hAnsi="Segoe UI" w:cs="Segoe UI"/>
@@ -404,19 +403,7 @@
           <w:sz w:val="24"/>
           <w:szCs w:val="24"/>
         </w:rPr>
-        <w:t>mq</w:t>
-      </w:r>
-      <w:proofErr w:type="spellEnd"/>
-      <w:r>
-        <w:rPr>
-          <w:rFonts w:ascii="Segoe UI" w:eastAsia="Times New Roman" w:hAnsi="Segoe UI" w:cs="Segoe UI"/>
-          <w:b/>
-          <w:bCs/>
-          <w:color w:val="24292E"/>
-          <w:sz w:val="24"/>
-          <w:szCs w:val="24"/>
-        </w:rPr>
-        <w:t>-width</w:t>
+        <w:t>mq-width</w:t>
       </w:r>
       <w:r>
         <w:rPr>
@@ -497,7 +484,6 @@
         </w:rPr>
         <w:t> with class </w:t>
       </w:r>
-      <w:proofErr w:type="spellStart"/>
       <w:r>
         <w:rPr>
           <w:rFonts w:ascii="Segoe UI" w:eastAsia="Times New Roman" w:hAnsi="Segoe UI" w:cs="Segoe UI"/>
@@ -507,19 +493,7 @@
           <w:sz w:val="24"/>
           <w:szCs w:val="24"/>
         </w:rPr>
-        <w:t>mq</w:t>
-      </w:r>
-      <w:proofErr w:type="spellEnd"/>
-      <w:r>
-        <w:rPr>
-          <w:rFonts w:ascii="Segoe UI" w:eastAsia="Times New Roman" w:hAnsi="Segoe UI" w:cs="Segoe UI"/>
-          <w:b/>
-          <w:bCs/>
-          <w:color w:val="24292E"/>
-          <w:sz w:val="24"/>
-          <w:szCs w:val="24"/>
-        </w:rPr>
-        <w:t>-height</w:t>
+        <w:t>mq-height</w:t>
       </w:r>
       <w:r>
         <w:rPr>
@@ -600,7 +574,6 @@
         </w:rPr>
         <w:t> with class </w:t>
       </w:r>
-      <w:proofErr w:type="spellStart"/>
       <w:r>
         <w:rPr>
           <w:rFonts w:ascii="Segoe UI" w:eastAsia="Times New Roman" w:hAnsi="Segoe UI" w:cs="Segoe UI"/>
@@ -612,7 +585,6 @@
         </w:rPr>
         <w:t>mq-ar</w:t>
       </w:r>
-      <w:proofErr w:type="spellEnd"/>
       <w:r>
         <w:rPr>
           <w:rFonts w:ascii="Segoe UI" w:eastAsia="Times New Roman" w:hAnsi="Segoe UI" w:cs="Segoe UI"/>
@@ -1006,6 +978,324 @@
     <w:p>
       <w:pPr>
         <w:shd w:val="clear" w:color="auto" w:fill="FFFFFF"/>
+        <w:tabs>
+          <w:tab w:val="left" w:pos="6820"/>
+        </w:tabs>
+        <w:spacing w:before="100" w:beforeAutospacing="1" w:after="100" w:afterAutospacing="1" w:line="240" w:lineRule="auto"/>
+        <w:rPr>
+          <w:rFonts w:ascii="Segoe UI" w:eastAsia="Times New Roman" w:hAnsi="Segoe UI" w:cs="Segoe UI"/>
+          <w:color w:val="24292E"/>
+          <w:sz w:val="24"/>
+          <w:szCs w:val="24"/>
+        </w:rPr>
+      </w:pPr>
+      <w:r>
+        <w:rPr>
+          <w:rFonts w:ascii="Segoe UI" w:eastAsia="Times New Roman" w:hAnsi="Segoe UI" w:cs="Segoe UI"/>
+          <w:color w:val="24292E"/>
+          <w:sz w:val="24"/>
+          <w:szCs w:val="24"/>
+        </w:rPr>
+        <w:tab/>
+      </w:r>
+    </w:p>
+    <w:p>
+      <w:pPr>
+        <w:pStyle w:val="Heading1"/>
+        <w:pBdr>
+          <w:bottom w:val="single" w:sz="6" w:space="4" w:color="EAECEF"/>
+        </w:pBdr>
+        <w:shd w:val="clear" w:color="auto" w:fill="FFFFFF"/>
+        <w:spacing w:after="240" w:afterAutospacing="0"/>
+        <w:rPr>
+          <w:rFonts w:ascii="Segoe UI" w:hAnsi="Segoe UI" w:cs="Segoe UI"/>
+          <w:color w:val="24292E"/>
+        </w:rPr>
+      </w:pPr>
+      <w:r>
+        <w:rPr>
+          <w:rFonts w:ascii="Segoe UI" w:hAnsi="Segoe UI" w:cs="Segoe UI"/>
+          <w:color w:val="24292E"/>
+        </w:rPr>
+        <w:t>03 - Responsive Menu</w:t>
+      </w:r>
+    </w:p>
+    <w:p>
+      <w:pPr>
+        <w:spacing w:before="360" w:after="360"/>
+        <w:rPr>
+          <w:rFonts w:ascii="Times New Roman" w:hAnsi="Times New Roman" w:cs="Times New Roman"/>
+        </w:rPr>
+      </w:pPr>
+      <w:r>
+        <w:pict w14:anchorId="3DF535FB">
+          <v:rect id="_x0000_i1027" style="width:0;height:3pt" o:hralign="center" o:hrstd="t" o:hrnoshade="t" o:hr="t" fillcolor="#24292e" stroked="f"/>
+        </w:pict>
+      </w:r>
+    </w:p>
+    <w:p>
+      <w:pPr>
+        <w:pStyle w:val="NormalWeb"/>
+        <w:shd w:val="clear" w:color="auto" w:fill="FFFFFF"/>
+        <w:spacing w:before="0" w:beforeAutospacing="0" w:after="240" w:afterAutospacing="0"/>
+        <w:rPr>
+          <w:rFonts w:ascii="Segoe UI" w:hAnsi="Segoe UI" w:cs="Segoe UI"/>
+          <w:color w:val="24292E"/>
+        </w:rPr>
+      </w:pPr>
+      <w:r>
+        <w:rPr>
+          <w:rFonts w:ascii="Segoe UI" w:hAnsi="Segoe UI" w:cs="Segoe UI"/>
+          <w:color w:val="24292E"/>
+        </w:rPr>
+        <w:t>Problems for in-class lab for the </w:t>
+      </w:r>
+      <w:hyperlink r:id="rId9" w:history="1">
+        <w:r>
+          <w:rPr>
+            <w:rStyle w:val="Hyperlink"/>
+            <w:rFonts w:ascii="Segoe UI" w:hAnsi="Segoe UI" w:cs="Segoe UI"/>
+            <w:color w:val="0366D6"/>
+            <w:u w:val="none"/>
+          </w:rPr>
+          <w:t>“HTML &amp; CSS”</w:t>
+        </w:r>
+      </w:hyperlink>
+      <w:r>
+        <w:rPr>
+          <w:rFonts w:ascii="Segoe UI" w:hAnsi="Segoe UI" w:cs="Segoe UI"/>
+          <w:color w:val="24292E"/>
+        </w:rPr>
+        <w:t> course @ </w:t>
+      </w:r>
+      <w:r>
+        <w:rPr>
+          <w:rStyle w:val="Strong"/>
+          <w:rFonts w:ascii="Segoe UI" w:hAnsi="Segoe UI" w:cs="Segoe UI"/>
+          <w:color w:val="24292E"/>
+        </w:rPr>
+        <w:t>SoftUni</w:t>
+      </w:r>
+      <w:r>
+        <w:rPr>
+          <w:rFonts w:ascii="Segoe UI" w:hAnsi="Segoe UI" w:cs="Segoe UI"/>
+          <w:color w:val="24292E"/>
+        </w:rPr>
+        <w:t>.</w:t>
+      </w:r>
+    </w:p>
+    <w:p>
+      <w:pPr>
+        <w:pStyle w:val="NormalWeb"/>
+        <w:shd w:val="clear" w:color="auto" w:fill="FFFFFF"/>
+        <w:spacing w:before="0" w:beforeAutospacing="0" w:after="240" w:afterAutospacing="0"/>
+        <w:rPr>
+          <w:rFonts w:ascii="Segoe UI" w:hAnsi="Segoe UI" w:cs="Segoe UI"/>
+          <w:color w:val="24292E"/>
+        </w:rPr>
+      </w:pPr>
+      <w:r>
+        <w:rPr>
+          <w:rFonts w:ascii="Segoe UI" w:hAnsi="Segoe UI" w:cs="Segoe UI"/>
+          <w:color w:val="24292E"/>
+        </w:rPr>
+        <w:t>Submit your solutions in the </w:t>
+      </w:r>
+      <w:hyperlink r:id="rId10" w:history="1">
+        <w:r>
+          <w:rPr>
+            <w:rStyle w:val="Hyperlink"/>
+            <w:rFonts w:ascii="Segoe UI" w:hAnsi="Segoe UI" w:cs="Segoe UI"/>
+            <w:color w:val="0366D6"/>
+            <w:u w:val="none"/>
+          </w:rPr>
+          <w:t>SoftUni Judge System</w:t>
+        </w:r>
+      </w:hyperlink>
+      <w:r>
+        <w:rPr>
+          <w:rFonts w:ascii="Segoe UI" w:hAnsi="Segoe UI" w:cs="Segoe UI"/>
+          <w:color w:val="24292E"/>
+        </w:rPr>
+        <w:t>.</w:t>
+      </w:r>
+    </w:p>
+    <w:p>
+      <w:pPr>
+        <w:pStyle w:val="Heading2"/>
+        <w:pBdr>
+          <w:bottom w:val="single" w:sz="6" w:space="4" w:color="EAECEF"/>
+        </w:pBdr>
+        <w:shd w:val="clear" w:color="auto" w:fill="FFFFFF"/>
+        <w:spacing w:before="360" w:beforeAutospacing="0" w:after="240" w:afterAutospacing="0"/>
+        <w:rPr>
+          <w:rFonts w:ascii="Segoe UI" w:hAnsi="Segoe UI" w:cs="Segoe UI"/>
+          <w:color w:val="24292E"/>
+        </w:rPr>
+      </w:pPr>
+      <w:r>
+        <w:rPr>
+          <w:rFonts w:ascii="Segoe UI" w:hAnsi="Segoe UI" w:cs="Segoe UI"/>
+          <w:color w:val="24292E"/>
+        </w:rPr>
+        <w:t>Tasks</w:t>
+      </w:r>
+    </w:p>
+    <w:p>
+      <w:pPr>
+        <w:numPr>
+          <w:ilvl w:val="0"/>
+          <w:numId w:val="4"/>
+        </w:numPr>
+        <w:shd w:val="clear" w:color="auto" w:fill="FFFFFF"/>
+        <w:spacing w:before="100" w:beforeAutospacing="1" w:after="100" w:afterAutospacing="1" w:line="240" w:lineRule="auto"/>
+        <w:rPr>
+          <w:rFonts w:ascii="Segoe UI" w:hAnsi="Segoe UI" w:cs="Segoe UI"/>
+          <w:color w:val="24292E"/>
+        </w:rPr>
+      </w:pPr>
+      <w:r>
+        <w:rPr>
+          <w:rFonts w:ascii="Segoe UI" w:hAnsi="Segoe UI" w:cs="Segoe UI"/>
+          <w:color w:val="24292E"/>
+        </w:rPr>
+        <w:t>Create an </w:t>
+      </w:r>
+      <w:r>
+        <w:rPr>
+          <w:rStyle w:val="Strong"/>
+          <w:rFonts w:ascii="Segoe UI" w:hAnsi="Segoe UI" w:cs="Segoe UI"/>
+          <w:color w:val="24292E"/>
+        </w:rPr>
+        <w:t>"index.html"</w:t>
+      </w:r>
+      <w:r>
+        <w:rPr>
+          <w:rFonts w:ascii="Segoe UI" w:hAnsi="Segoe UI" w:cs="Segoe UI"/>
+          <w:color w:val="24292E"/>
+        </w:rPr>
+        <w:t> file with title - </w:t>
+      </w:r>
+      <w:r>
+        <w:rPr>
+          <w:rStyle w:val="Strong"/>
+          <w:rFonts w:ascii="Segoe UI" w:hAnsi="Segoe UI" w:cs="Segoe UI"/>
+          <w:color w:val="24292E"/>
+        </w:rPr>
+        <w:t>Responsive Menu</w:t>
+      </w:r>
+    </w:p>
+    <w:p>
+      <w:pPr>
+        <w:numPr>
+          <w:ilvl w:val="0"/>
+          <w:numId w:val="4"/>
+        </w:numPr>
+        <w:shd w:val="clear" w:color="auto" w:fill="FFFFFF"/>
+        <w:spacing w:before="60" w:after="100" w:afterAutospacing="1" w:line="240" w:lineRule="auto"/>
+        <w:rPr>
+          <w:rFonts w:ascii="Segoe UI" w:hAnsi="Segoe UI" w:cs="Segoe UI"/>
+          <w:color w:val="24292E"/>
+        </w:rPr>
+      </w:pPr>
+      <w:r>
+        <w:rPr>
+          <w:rFonts w:ascii="Segoe UI" w:hAnsi="Segoe UI" w:cs="Segoe UI"/>
+          <w:color w:val="24292E"/>
+        </w:rPr>
+        <w:t>Copy your multi-level drop down menu</w:t>
+      </w:r>
+    </w:p>
+    <w:p>
+      <w:pPr>
+        <w:numPr>
+          <w:ilvl w:val="0"/>
+          <w:numId w:val="4"/>
+        </w:numPr>
+        <w:shd w:val="clear" w:color="auto" w:fill="FFFFFF"/>
+        <w:spacing w:before="60" w:after="100" w:afterAutospacing="1" w:line="240" w:lineRule="auto"/>
+        <w:rPr>
+          <w:rFonts w:ascii="Segoe UI" w:hAnsi="Segoe UI" w:cs="Segoe UI"/>
+          <w:color w:val="24292E"/>
+        </w:rPr>
+      </w:pPr>
+      <w:r>
+        <w:rPr>
+          <w:rFonts w:ascii="Segoe UI" w:hAnsi="Segoe UI" w:cs="Segoe UI"/>
+          <w:color w:val="24292E"/>
+        </w:rPr>
+        <w:t>Add media queries to hide the toggle checkbox and label for desktops</w:t>
+      </w:r>
+    </w:p>
+    <w:p>
+      <w:pPr>
+        <w:numPr>
+          <w:ilvl w:val="0"/>
+          <w:numId w:val="4"/>
+        </w:numPr>
+        <w:shd w:val="clear" w:color="auto" w:fill="FFFFFF"/>
+        <w:spacing w:before="60" w:after="100" w:afterAutospacing="1" w:line="240" w:lineRule="auto"/>
+        <w:rPr>
+          <w:rFonts w:ascii="Segoe UI" w:hAnsi="Segoe UI" w:cs="Segoe UI"/>
+          <w:color w:val="24292E"/>
+        </w:rPr>
+      </w:pPr>
+      <w:r>
+        <w:rPr>
+          <w:rFonts w:ascii="Segoe UI" w:hAnsi="Segoe UI" w:cs="Segoe UI"/>
+          <w:color w:val="24292E"/>
+        </w:rPr>
+        <w:t>Add media queries to show the toggle checkbox and label for mobile devices</w:t>
+      </w:r>
+    </w:p>
+    <w:p>
+      <w:pPr>
+        <w:pStyle w:val="Heading2"/>
+        <w:pBdr>
+          <w:bottom w:val="single" w:sz="6" w:space="4" w:color="EAECEF"/>
+        </w:pBdr>
+        <w:shd w:val="clear" w:color="auto" w:fill="FFFFFF"/>
+        <w:spacing w:before="360" w:beforeAutospacing="0" w:after="240" w:afterAutospacing="0"/>
+        <w:rPr>
+          <w:rFonts w:ascii="Segoe UI" w:hAnsi="Segoe UI" w:cs="Segoe UI"/>
+          <w:color w:val="24292E"/>
+        </w:rPr>
+      </w:pPr>
+      <w:r>
+        <w:rPr>
+          <w:rFonts w:ascii="Segoe UI" w:hAnsi="Segoe UI" w:cs="Segoe UI"/>
+          <w:color w:val="24292E"/>
+        </w:rPr>
+        <w:t>Constraints</w:t>
+      </w:r>
+    </w:p>
+    <w:p>
+      <w:pPr>
+        <w:numPr>
+          <w:ilvl w:val="0"/>
+          <w:numId w:val="5"/>
+        </w:numPr>
+        <w:shd w:val="clear" w:color="auto" w:fill="FFFFFF"/>
+        <w:spacing w:before="100" w:beforeAutospacing="1" w:after="100" w:afterAutospacing="1" w:line="240" w:lineRule="auto"/>
+        <w:rPr>
+          <w:rFonts w:ascii="Segoe UI" w:hAnsi="Segoe UI" w:cs="Segoe UI"/>
+          <w:color w:val="24292E"/>
+        </w:rPr>
+      </w:pPr>
+      <w:r>
+        <w:rPr>
+          <w:rFonts w:ascii="Segoe UI" w:hAnsi="Segoe UI" w:cs="Segoe UI"/>
+          <w:color w:val="24292E"/>
+        </w:rPr>
+        <w:t>Don't use IDs</w:t>
+      </w:r>
+    </w:p>
+    <w:p>
+      <w:pPr>
+        <w:shd w:val="clear" w:color="auto" w:fill="FFFFFF"/>
+        <w:tabs>
+          <w:tab w:val="left" w:pos="6820"/>
+        </w:tabs>
         <w:spacing w:before="100" w:beforeAutospacing="1" w:after="100" w:afterAutospacing="1" w:line="240" w:lineRule="auto"/>
         <w:rPr>
           <w:rFonts w:ascii="Segoe UI" w:eastAsia="Times New Roman" w:hAnsi="Segoe UI" w:cs="Segoe UI"/>
@@ -1327,6 +1617,304 @@
     </w:lvl>
   </w:abstractNum>
   <w:abstractNum w:abstractNumId="2" w15:restartNumberingAfterBreak="0">
+    <w:nsid w:val="5A2C2213"/>
+    <w:multiLevelType w:val="multilevel"/>
+    <w:tmpl w:val="E416C630"/>
+    <w:lvl w:ilvl="0">
+      <w:start w:val="1"/>
+      <w:numFmt w:val="bullet"/>
+      <w:lvlText w:val=""/>
+      <w:lvlJc w:val="left"/>
+      <w:pPr>
+        <w:tabs>
+          <w:tab w:val="num" w:pos="720"/>
+        </w:tabs>
+        <w:ind w:left="720" w:hanging="360"/>
+      </w:pPr>
+      <w:rPr>
+        <w:rFonts w:ascii="Symbol" w:hAnsi="Symbol" w:hint="default"/>
+        <w:sz w:val="20"/>
+      </w:rPr>
+    </w:lvl>
+    <w:lvl w:ilvl="1" w:tentative="1">
+      <w:start w:val="1"/>
+      <w:numFmt w:val="bullet"/>
+      <w:lvlText w:val="o"/>
+      <w:lvlJc w:val="left"/>
+      <w:pPr>
+        <w:tabs>
+          <w:tab w:val="num" w:pos="1440"/>
+        </w:tabs>
+        <w:ind w:left="1440" w:hanging="360"/>
+      </w:pPr>
+      <w:rPr>
+        <w:rFonts w:ascii="Courier New" w:hAnsi="Courier New" w:hint="default"/>
+        <w:sz w:val="20"/>
+      </w:rPr>
+    </w:lvl>
+    <w:lvl w:ilvl="2" w:tentative="1">
+      <w:start w:val="1"/>
+      <w:numFmt w:val="bullet"/>
+      <w:lvlText w:val=""/>
+      <w:lvlJc w:val="left"/>
+      <w:pPr>
+        <w:tabs>
+          <w:tab w:val="num" w:pos="2160"/>
+        </w:tabs>
+        <w:ind w:left="2160" w:hanging="360"/>
+      </w:pPr>
+      <w:rPr>
+        <w:rFonts w:ascii="Wingdings" w:hAnsi="Wingdings" w:hint="default"/>
+        <w:sz w:val="20"/>
+      </w:rPr>
+    </w:lvl>
+    <w:lvl w:ilvl="3" w:tentative="1">
+      <w:start w:val="1"/>
+      <w:numFmt w:val="bullet"/>
+      <w:lvlText w:val=""/>
+      <w:lvlJc w:val="left"/>
+      <w:pPr>
+        <w:tabs>
+          <w:tab w:val="num" w:pos="2880"/>
+        </w:tabs>
+        <w:ind w:left="2880" w:hanging="360"/>
+      </w:pPr>
+      <w:rPr>
+        <w:rFonts w:ascii="Wingdings" w:hAnsi="Wingdings" w:hint="default"/>
+        <w:sz w:val="20"/>
+      </w:rPr>
+    </w:lvl>
+    <w:lvl w:ilvl="4" w:tentative="1">
+      <w:start w:val="1"/>
+      <w:numFmt w:val="bullet"/>
+      <w:lvlText w:val=""/>
+      <w:lvlJc w:val="left"/>
+      <w:pPr>
+        <w:tabs>
+          <w:tab w:val="num" w:pos="3600"/>
+        </w:tabs>
+        <w:ind w:left="3600" w:hanging="360"/>
+      </w:pPr>
+      <w:rPr>
+        <w:rFonts w:ascii="Wingdings" w:hAnsi="Wingdings" w:hint="default"/>
+        <w:sz w:val="20"/>
+      </w:rPr>
+    </w:lvl>
+    <w:lvl w:ilvl="5" w:tentative="1">
+      <w:start w:val="1"/>
+      <w:numFmt w:val="bullet"/>
+      <w:lvlText w:val=""/>
+      <w:lvlJc w:val="left"/>
+      <w:pPr>
+        <w:tabs>
+          <w:tab w:val="num" w:pos="4320"/>
+        </w:tabs>
+        <w:ind w:left="4320" w:hanging="360"/>
+      </w:pPr>
+      <w:rPr>
+        <w:rFonts w:ascii="Wingdings" w:hAnsi="Wingdings" w:hint="default"/>
+        <w:sz w:val="20"/>
+      </w:rPr>
+    </w:lvl>
+    <w:lvl w:ilvl="6" w:tentative="1">
+      <w:start w:val="1"/>
+      <w:numFmt w:val="bullet"/>
+      <w:lvlText w:val=""/>
+      <w:lvlJc w:val="left"/>
+      <w:pPr>
+        <w:tabs>
+          <w:tab w:val="num" w:pos="5040"/>
+        </w:tabs>
+        <w:ind w:left="5040" w:hanging="360"/>
+      </w:pPr>
+      <w:rPr>
+        <w:rFonts w:ascii="Wingdings" w:hAnsi="Wingdings" w:hint="default"/>
+        <w:sz w:val="20"/>
+      </w:rPr>
+    </w:lvl>
+    <w:lvl w:ilvl="7" w:tentative="1">
+      <w:start w:val="1"/>
+      <w:numFmt w:val="bullet"/>
+      <w:lvlText w:val=""/>
+      <w:lvlJc w:val="left"/>
+      <w:pPr>
+        <w:tabs>
+          <w:tab w:val="num" w:pos="5760"/>
+        </w:tabs>
+        <w:ind w:left="5760" w:hanging="360"/>
+      </w:pPr>
+      <w:rPr>
+        <w:rFonts w:ascii="Wingdings" w:hAnsi="Wingdings" w:hint="default"/>
+        <w:sz w:val="20"/>
+      </w:rPr>
+    </w:lvl>
+    <w:lvl w:ilvl="8" w:tentative="1">
+      <w:start w:val="1"/>
+      <w:numFmt w:val="bullet"/>
+      <w:lvlText w:val=""/>
+      <w:lvlJc w:val="left"/>
+      <w:pPr>
+        <w:tabs>
+          <w:tab w:val="num" w:pos="6480"/>
+        </w:tabs>
+        <w:ind w:left="6480" w:hanging="360"/>
+      </w:pPr>
+      <w:rPr>
+        <w:rFonts w:ascii="Wingdings" w:hAnsi="Wingdings" w:hint="default"/>
+        <w:sz w:val="20"/>
+      </w:rPr>
+    </w:lvl>
+  </w:abstractNum>
+  <w:abstractNum w:abstractNumId="3" w15:restartNumberingAfterBreak="0">
+    <w:nsid w:val="68ED082E"/>
+    <w:multiLevelType w:val="multilevel"/>
+    <w:tmpl w:val="FCB8D7B8"/>
+    <w:lvl w:ilvl="0">
+      <w:start w:val="1"/>
+      <w:numFmt w:val="bullet"/>
+      <w:lvlText w:val=""/>
+      <w:lvlJc w:val="left"/>
+      <w:pPr>
+        <w:tabs>
+          <w:tab w:val="num" w:pos="720"/>
+        </w:tabs>
+        <w:ind w:left="720" w:hanging="360"/>
+      </w:pPr>
+      <w:rPr>
+        <w:rFonts w:ascii="Symbol" w:hAnsi="Symbol" w:hint="default"/>
+        <w:sz w:val="20"/>
+      </w:rPr>
+    </w:lvl>
+    <w:lvl w:ilvl="1" w:tentative="1">
+      <w:start w:val="1"/>
+      <w:numFmt w:val="bullet"/>
+      <w:lvlText w:val="o"/>
+      <w:lvlJc w:val="left"/>
+      <w:pPr>
+        <w:tabs>
+          <w:tab w:val="num" w:pos="1440"/>
+        </w:tabs>
+        <w:ind w:left="1440" w:hanging="360"/>
+      </w:pPr>
+      <w:rPr>
+        <w:rFonts w:ascii="Courier New" w:hAnsi="Courier New" w:hint="default"/>
+        <w:sz w:val="20"/>
+      </w:rPr>
+    </w:lvl>
+    <w:lvl w:ilvl="2" w:tentative="1">
+      <w:start w:val="1"/>
+      <w:numFmt w:val="bullet"/>
+      <w:lvlText w:val=""/>
+      <w:lvlJc w:val="left"/>
+      <w:pPr>
+        <w:tabs>
+          <w:tab w:val="num" w:pos="2160"/>
+        </w:tabs>
+        <w:ind w:left="2160" w:hanging="360"/>
+      </w:pPr>
+      <w:rPr>
+        <w:rFonts w:ascii="Wingdings" w:hAnsi="Wingdings" w:hint="default"/>
+        <w:sz w:val="20"/>
+      </w:rPr>
+    </w:lvl>
+    <w:lvl w:ilvl="3" w:tentative="1">
+      <w:start w:val="1"/>
+      <w:numFmt w:val="bullet"/>
+      <w:lvlText w:val=""/>
+      <w:lvlJc w:val="left"/>
+      <w:pPr>
+        <w:tabs>
+          <w:tab w:val="num" w:pos="2880"/>
+        </w:tabs>
+        <w:ind w:left="2880" w:hanging="360"/>
+      </w:pPr>
+      <w:rPr>
+        <w:rFonts w:ascii="Wingdings" w:hAnsi="Wingdings" w:hint="default"/>
+        <w:sz w:val="20"/>
+      </w:rPr>
+    </w:lvl>
+    <w:lvl w:ilvl="4" w:tentative="1">
+      <w:start w:val="1"/>
+      <w:numFmt w:val="bullet"/>
+      <w:lvlText w:val=""/>
+      <w:lvlJc w:val="left"/>
+      <w:pPr>
+        <w:tabs>
+          <w:tab w:val="num" w:pos="3600"/>
+        </w:tabs>
+        <w:ind w:left="3600" w:hanging="360"/>
+      </w:pPr>
+      <w:rPr>
+        <w:rFonts w:ascii="Wingdings" w:hAnsi="Wingdings" w:hint="default"/>
+        <w:sz w:val="20"/>
+      </w:rPr>
+    </w:lvl>
+    <w:lvl w:ilvl="5" w:tentative="1">
+      <w:start w:val="1"/>
+      <w:numFmt w:val="bullet"/>
+      <w:lvlText w:val=""/>
+      <w:lvlJc w:val="left"/>
+      <w:pPr>
+        <w:tabs>
+          <w:tab w:val="num" w:pos="4320"/>
+        </w:tabs>
+        <w:ind w:left="4320" w:hanging="360"/>
+      </w:pPr>
+      <w:rPr>
+        <w:rFonts w:ascii="Wingdings" w:hAnsi="Wingdings" w:hint="default"/>
+        <w:sz w:val="20"/>
+      </w:rPr>
+    </w:lvl>
+    <w:lvl w:ilvl="6" w:tentative="1">
+      <w:start w:val="1"/>
+      <w:numFmt w:val="bullet"/>
+      <w:lvlText w:val=""/>
+      <w:lvlJc w:val="left"/>
+      <w:pPr>
+        <w:tabs>
+          <w:tab w:val="num" w:pos="5040"/>
+        </w:tabs>
+        <w:ind w:left="5040" w:hanging="360"/>
+      </w:pPr>
+      <w:rPr>
+        <w:rFonts w:ascii="Wingdings" w:hAnsi="Wingdings" w:hint="default"/>
+        <w:sz w:val="20"/>
+      </w:rPr>
+    </w:lvl>
+    <w:lvl w:ilvl="7" w:tentative="1">
+      <w:start w:val="1"/>
+      <w:numFmt w:val="bullet"/>
+      <w:lvlText w:val=""/>
+      <w:lvlJc w:val="left"/>
+      <w:pPr>
+        <w:tabs>
+          <w:tab w:val="num" w:pos="5760"/>
+        </w:tabs>
+        <w:ind w:left="5760" w:hanging="360"/>
+      </w:pPr>
+      <w:rPr>
+        <w:rFonts w:ascii="Wingdings" w:hAnsi="Wingdings" w:hint="default"/>
+        <w:sz w:val="20"/>
+      </w:rPr>
+    </w:lvl>
+    <w:lvl w:ilvl="8" w:tentative="1">
+      <w:start w:val="1"/>
+      <w:numFmt w:val="bullet"/>
+      <w:lvlText w:val=""/>
+      <w:lvlJc w:val="left"/>
+      <w:pPr>
+        <w:tabs>
+          <w:tab w:val="num" w:pos="6480"/>
+        </w:tabs>
+        <w:ind w:left="6480" w:hanging="360"/>
+      </w:pPr>
+      <w:rPr>
+        <w:rFonts w:ascii="Wingdings" w:hAnsi="Wingdings" w:hint="default"/>
+        <w:sz w:val="20"/>
+      </w:rPr>
+    </w:lvl>
+  </w:abstractNum>
+  <w:abstractNum w:abstractNumId="4" w15:restartNumberingAfterBreak="0">
     <w:nsid w:val="72CC3FA0"/>
     <w:multiLevelType w:val="multilevel"/>
     <w:tmpl w:val="5BF40450"/>
@@ -1476,13 +2064,19 @@
     </w:lvl>
   </w:abstractNum>
   <w:num w:numId="1">
-    <w:abstractNumId w:val="2"/>
+    <w:abstractNumId w:val="4"/>
   </w:num>
   <w:num w:numId="2">
     <w:abstractNumId w:val="0"/>
   </w:num>
   <w:num w:numId="3">
     <w:abstractNumId w:val="1"/>
+  </w:num>
+  <w:num w:numId="4">
+    <w:abstractNumId w:val="2"/>
+  </w:num>
+  <w:num w:numId="5">
+    <w:abstractNumId w:val="3"/>
   </w:num>
 </w:numbering>
 </file>

</xml_diff>